<commit_message>
modified the Word template to match AFS journal guidelines
</commit_message>
<xml_diff>
--- a/analysis/templates/template.docx
+++ b/analysis/templates/template.docx
@@ -19,14 +19,13 @@
     <w:p>
       <w:pPr>
         <w:pStyle w:val="Author"/>
-        <w:spacing w:line="480" w:lineRule="auto"/>
-        <w:rPr>
-          <w:rFonts w:ascii="Times New Roman" w:hAnsi="Times New Roman" w:cs="Times New Roman"/>
-        </w:rPr>
-      </w:pPr>
-      <w:r>
-        <w:rPr>
-          <w:rFonts w:ascii="Times New Roman" w:hAnsi="Times New Roman" w:cs="Times New Roman"/>
+        <w:rPr>
+          <w:rFonts w:cs="Times New Roman"/>
+        </w:rPr>
+      </w:pPr>
+      <w:r>
+        <w:rPr>
+          <w:rFonts w:cs="Times New Roman"/>
         </w:rPr>
         <w:t>author 1</w:t>
       </w:r>
@@ -34,14 +33,13 @@
     <w:p>
       <w:pPr>
         <w:pStyle w:val="Author"/>
-        <w:spacing w:line="480" w:lineRule="auto"/>
-        <w:rPr>
-          <w:rFonts w:ascii="Times New Roman" w:hAnsi="Times New Roman" w:cs="Times New Roman"/>
-        </w:rPr>
-      </w:pPr>
-      <w:r>
-        <w:rPr>
-          <w:rFonts w:ascii="Times New Roman" w:hAnsi="Times New Roman" w:cs="Times New Roman"/>
+        <w:rPr>
+          <w:rFonts w:cs="Times New Roman"/>
+        </w:rPr>
+      </w:pPr>
+      <w:r>
+        <w:rPr>
+          <w:rFonts w:cs="Times New Roman"/>
         </w:rPr>
         <w:t>other author</w:t>
       </w:r>
@@ -49,16 +47,15 @@
     <w:p>
       <w:pPr>
         <w:pStyle w:val="Date"/>
-        <w:spacing w:line="480" w:lineRule="auto"/>
-        <w:rPr>
-          <w:rFonts w:ascii="Times New Roman" w:hAnsi="Times New Roman" w:cs="Times New Roman"/>
-        </w:rPr>
-      </w:pPr>
-      <w:r>
-        <w:rPr>
-          <w:rFonts w:ascii="Times New Roman" w:hAnsi="Times New Roman" w:cs="Times New Roman"/>
-        </w:rPr>
-        <w:t>2020-06-03</w:t>
+        <w:rPr>
+          <w:rFonts w:cs="Times New Roman"/>
+        </w:rPr>
+      </w:pPr>
+      <w:r>
+        <w:rPr>
+          <w:rFonts w:cs="Times New Roman"/>
+        </w:rPr>
+        <w:t>2020-08-07</w:t>
       </w:r>
     </w:p>
     <w:p>
@@ -126,23 +123,17 @@
     <w:p>
       <w:pPr>
         <w:pStyle w:val="Heading4"/>
-        <w:rPr>
-          <w:rFonts w:ascii="Times New Roman" w:hAnsi="Times New Roman" w:cs="Times New Roman"/>
-        </w:rPr>
       </w:pPr>
       <w:bookmarkStart w:id="3" w:name="heading-4"/>
       <w:r>
-        <w:rPr>
-          <w:rFonts w:ascii="Times New Roman" w:hAnsi="Times New Roman" w:cs="Times New Roman"/>
-        </w:rPr>
         <w:t>Heading 4</w:t>
       </w:r>
       <w:bookmarkEnd w:id="3"/>
     </w:p>
+    <w:p/>
     <w:p>
       <w:pPr>
         <w:pStyle w:val="Heading5"/>
-        <w:spacing w:line="480" w:lineRule="auto"/>
         <w:rPr>
           <w:rFonts w:ascii="Times New Roman" w:hAnsi="Times New Roman" w:cs="Times New Roman"/>
         </w:rPr>
@@ -244,7 +235,16 @@
       </w:r>
     </w:p>
     <w:p>
-      <w:r>
+      <w:pPr>
+        <w:pStyle w:val="FirstParagraph"/>
+        <w:rPr>
+          <w:rFonts w:cs="Times New Roman"/>
+        </w:rPr>
+      </w:pPr>
+      <w:r>
+        <w:rPr>
+          <w:rFonts w:cs="Times New Roman"/>
+        </w:rPr>
         <w:t>After these tweaks, the ‘Heading 5’ style will no longer format a heading of level 5. Instead it will insert a very small and white (and, thus, invisible) line followed by a page break.</w:t>
       </w:r>
     </w:p>
@@ -259,21 +259,7 @@
         <w:rPr>
           <w:rFonts w:cs="Times New Roman"/>
         </w:rPr>
-        <w:t xml:space="preserve">Now knit this </w:t>
-      </w:r>
-      <w:proofErr w:type="gramStart"/>
-      <w:r>
-        <w:rPr>
-          <w:rFonts w:cs="Times New Roman"/>
-        </w:rPr>
-        <w:t>doc, and</w:t>
-      </w:r>
-      <w:proofErr w:type="gramEnd"/>
-      <w:r>
-        <w:rPr>
-          <w:rFonts w:cs="Times New Roman"/>
-        </w:rPr>
-        <w:t xml:space="preserve"> edit the styles in the resulting docx file. Then rename as ‘template’ and use this in the yml:</w:t>
+        <w:t>Now knit this doc, and edit the styles in the resulting docx file. Then rename as ‘template’ and use this in the yml:</w:t>
       </w:r>
     </w:p>
     <w:p>
@@ -301,52 +287,20 @@
           <w:rStyle w:val="VerbatimChar"/>
           <w:rFonts w:ascii="Times New Roman" w:hAnsi="Times New Roman" w:cs="Times New Roman"/>
         </w:rPr>
-        <w:t xml:space="preserve">  </w:t>
-      </w:r>
-      <w:proofErr w:type="spellStart"/>
+        <w:t xml:space="preserve">  word_document:</w:t>
+      </w:r>
+      <w:r>
+        <w:rPr>
+          <w:rFonts w:cs="Times New Roman"/>
+        </w:rPr>
+        <w:br/>
+      </w:r>
       <w:r>
         <w:rPr>
           <w:rStyle w:val="VerbatimChar"/>
           <w:rFonts w:ascii="Times New Roman" w:hAnsi="Times New Roman" w:cs="Times New Roman"/>
         </w:rPr>
-        <w:t>word_document</w:t>
-      </w:r>
-      <w:proofErr w:type="spellEnd"/>
-      <w:r>
-        <w:rPr>
-          <w:rStyle w:val="VerbatimChar"/>
-          <w:rFonts w:ascii="Times New Roman" w:hAnsi="Times New Roman" w:cs="Times New Roman"/>
-        </w:rPr>
-        <w:t>:</w:t>
-      </w:r>
-      <w:r>
-        <w:rPr>
-          <w:rFonts w:cs="Times New Roman"/>
-        </w:rPr>
-        <w:br/>
-      </w:r>
-      <w:r>
-        <w:rPr>
-          <w:rStyle w:val="VerbatimChar"/>
-          <w:rFonts w:ascii="Times New Roman" w:hAnsi="Times New Roman" w:cs="Times New Roman"/>
-        </w:rPr>
-        <w:t xml:space="preserve">    </w:t>
-      </w:r>
-      <w:proofErr w:type="spellStart"/>
-      <w:r>
-        <w:rPr>
-          <w:rStyle w:val="VerbatimChar"/>
-          <w:rFonts w:ascii="Times New Roman" w:hAnsi="Times New Roman" w:cs="Times New Roman"/>
-        </w:rPr>
-        <w:t>reference_docx</w:t>
-      </w:r>
-      <w:proofErr w:type="spellEnd"/>
-      <w:r>
-        <w:rPr>
-          <w:rStyle w:val="VerbatimChar"/>
-          <w:rFonts w:ascii="Times New Roman" w:hAnsi="Times New Roman" w:cs="Times New Roman"/>
-        </w:rPr>
-        <w:t>: templates/template.docx</w:t>
+        <w:t xml:space="preserve">    reference_docx: templates/template.docx</w:t>
       </w:r>
     </w:p>
     <w:p>
@@ -387,8 +341,6 @@
       </w:hyperlink>
     </w:p>
     <w:sectPr>
-      <w:footerReference w:type="even" r:id="rId8"/>
-      <w:footerReference w:type="default" r:id="rId9"/>
       <w:pgSz w:w="12240" w:h="15840"/>
       <w:pgMar w:top="1440" w:right="1440" w:bottom="1440" w:left="1440" w:header="720" w:footer="720" w:gutter="0"/>
       <w:lnNumType w:countBy="1" w:restart="continuous"/>
@@ -404,7 +356,7 @@
   <w:endnote w:type="separator" w:id="-1">
     <w:p>
       <w:pPr>
-        <w:spacing w:after="0" w:line="240" w:lineRule="auto"/>
+        <w:spacing w:after="0"/>
       </w:pPr>
       <w:r>
         <w:separator/>
@@ -414,7 +366,7 @@
   <w:endnote w:type="continuationSeparator" w:id="0">
     <w:p>
       <w:pPr>
-        <w:spacing w:after="0" w:line="240" w:lineRule="auto"/>
+        <w:spacing w:after="0"/>
       </w:pPr>
       <w:r>
         <w:continuationSeparator/>
@@ -422,123 +374,6 @@
     </w:p>
   </w:endnote>
 </w:endnotes>
-</file>
-
-<file path=word/footer1.xml><?xml version="1.0" encoding="utf-8"?>
-<w:ftr xmlns:wpc="http://schemas.microsoft.com/office/word/2010/wordprocessingCanvas" xmlns:cx="http://schemas.microsoft.com/office/drawing/2014/chartex" xmlns:cx1="http://schemas.microsoft.com/office/drawing/2015/9/8/chartex" xmlns:cx2="http://schemas.microsoft.com/office/drawing/2015/10/21/chartex" xmlns:cx3="http://schemas.microsoft.com/office/drawing/2016/5/9/chartex" xmlns:cx4="http://schemas.microsoft.com/office/drawing/2016/5/10/chartex" xmlns:cx5="http://schemas.microsoft.com/office/drawing/2016/5/11/chartex" xmlns:cx6="http://schemas.microsoft.com/office/drawing/2016/5/12/chartex" xmlns:cx7="http://schemas.microsoft.com/office/drawing/2016/5/13/chartex" xmlns:cx8="http://schemas.microsoft.com/office/drawing/2016/5/14/chartex" xmlns:mc="http://schemas.openxmlformats.org/markup-compatibility/2006" xmlns:aink="http://schemas.microsoft.com/office/drawing/2016/ink" xmlns:am3d="http://schemas.microsoft.com/office/drawing/2017/model3d" xmlns:o="urn:schemas-microsoft-com:office:office" xmlns:r="http://schemas.openxmlformats.org/officeDocument/2006/relationships" xmlns:m="http://schemas.openxmlformats.org/officeDocument/2006/math" xmlns:v="urn:schemas-microsoft-com:vml" xmlns:wp14="http://schemas.microsoft.com/office/word/2010/wordprocessingDrawing" xmlns:wp="http://schemas.openxmlformats.org/drawingml/2006/wordprocessingDrawing" xmlns:w10="urn:schemas-microsoft-com:office:word" xmlns:w="http://schemas.openxmlformats.org/wordprocessingml/2006/main" xmlns:w14="http://schemas.microsoft.com/office/word/2010/wordml" xmlns:w15="http://schemas.microsoft.com/office/word/2012/wordml" xmlns:w16cex="http://schemas.microsoft.com/office/word/2018/wordml/cex" xmlns:w16cid="http://schemas.microsoft.com/office/word/2016/wordml/cid" xmlns:w16="http://schemas.microsoft.com/office/word/2018/wordml" xmlns:w16se="http://schemas.microsoft.com/office/word/2015/wordml/symex" xmlns:wpg="http://schemas.microsoft.com/office/word/2010/wordprocessingGroup" xmlns:wpi="http://schemas.microsoft.com/office/word/2010/wordprocessingInk" xmlns:wne="http://schemas.microsoft.com/office/word/2006/wordml" xmlns:wps="http://schemas.microsoft.com/office/word/2010/wordprocessingShape" mc:Ignorable="w14 w15 w16se w16cid w16 w16cex wp14">
-  <w:sdt>
-    <w:sdtPr>
-      <w:rPr>
-        <w:rStyle w:val="PageNumber"/>
-      </w:rPr>
-      <w:id w:val="-1372374442"/>
-      <w:docPartObj>
-        <w:docPartGallery w:val="Page Numbers (Bottom of Page)"/>
-        <w:docPartUnique/>
-      </w:docPartObj>
-    </w:sdtPr>
-    <w:sdtContent>
-      <w:p>
-        <w:pPr>
-          <w:pStyle w:val="Footer"/>
-          <w:framePr w:wrap="none" w:vAnchor="text" w:hAnchor="margin" w:xAlign="right" w:y="1"/>
-          <w:rPr>
-            <w:rStyle w:val="PageNumber"/>
-          </w:rPr>
-        </w:pPr>
-        <w:r>
-          <w:rPr>
-            <w:rStyle w:val="PageNumber"/>
-          </w:rPr>
-          <w:fldChar w:fldCharType="begin"/>
-        </w:r>
-        <w:r>
-          <w:rPr>
-            <w:rStyle w:val="PageNumber"/>
-          </w:rPr>
-          <w:instrText xml:space="preserve"> PAGE </w:instrText>
-        </w:r>
-        <w:r>
-          <w:rPr>
-            <w:rStyle w:val="PageNumber"/>
-          </w:rPr>
-          <w:fldChar w:fldCharType="end"/>
-        </w:r>
-      </w:p>
-    </w:sdtContent>
-  </w:sdt>
-  <w:p>
-    <w:pPr>
-      <w:pStyle w:val="Footer"/>
-      <w:ind w:right="360"/>
-    </w:pPr>
-  </w:p>
-</w:ftr>
-</file>
-
-<file path=word/footer2.xml><?xml version="1.0" encoding="utf-8"?>
-<w:ftr xmlns:wpc="http://schemas.microsoft.com/office/word/2010/wordprocessingCanvas" xmlns:cx="http://schemas.microsoft.com/office/drawing/2014/chartex" xmlns:cx1="http://schemas.microsoft.com/office/drawing/2015/9/8/chartex" xmlns:cx2="http://schemas.microsoft.com/office/drawing/2015/10/21/chartex" xmlns:cx3="http://schemas.microsoft.com/office/drawing/2016/5/9/chartex" xmlns:cx4="http://schemas.microsoft.com/office/drawing/2016/5/10/chartex" xmlns:cx5="http://schemas.microsoft.com/office/drawing/2016/5/11/chartex" xmlns:cx6="http://schemas.microsoft.com/office/drawing/2016/5/12/chartex" xmlns:cx7="http://schemas.microsoft.com/office/drawing/2016/5/13/chartex" xmlns:cx8="http://schemas.microsoft.com/office/drawing/2016/5/14/chartex" xmlns:mc="http://schemas.openxmlformats.org/markup-compatibility/2006" xmlns:aink="http://schemas.microsoft.com/office/drawing/2016/ink" xmlns:am3d="http://schemas.microsoft.com/office/drawing/2017/model3d" xmlns:o="urn:schemas-microsoft-com:office:office" xmlns:r="http://schemas.openxmlformats.org/officeDocument/2006/relationships" xmlns:m="http://schemas.openxmlformats.org/officeDocument/2006/math" xmlns:v="urn:schemas-microsoft-com:vml" xmlns:wp14="http://schemas.microsoft.com/office/word/2010/wordprocessingDrawing" xmlns:wp="http://schemas.openxmlformats.org/drawingml/2006/wordprocessingDrawing" xmlns:w10="urn:schemas-microsoft-com:office:word" xmlns:w="http://schemas.openxmlformats.org/wordprocessingml/2006/main" xmlns:w14="http://schemas.microsoft.com/office/word/2010/wordml" xmlns:w15="http://schemas.microsoft.com/office/word/2012/wordml" xmlns:w16cex="http://schemas.microsoft.com/office/word/2018/wordml/cex" xmlns:w16cid="http://schemas.microsoft.com/office/word/2016/wordml/cid" xmlns:w16="http://schemas.microsoft.com/office/word/2018/wordml" xmlns:w16se="http://schemas.microsoft.com/office/word/2015/wordml/symex" xmlns:wpg="http://schemas.microsoft.com/office/word/2010/wordprocessingGroup" xmlns:wpi="http://schemas.microsoft.com/office/word/2010/wordprocessingInk" xmlns:wne="http://schemas.microsoft.com/office/word/2006/wordml" xmlns:wps="http://schemas.microsoft.com/office/word/2010/wordprocessingShape" mc:Ignorable="w14 w15 w16se w16cid w16 w16cex wp14">
-  <w:sdt>
-    <w:sdtPr>
-      <w:rPr>
-        <w:rStyle w:val="PageNumber"/>
-      </w:rPr>
-      <w:id w:val="-1321501230"/>
-      <w:docPartObj>
-        <w:docPartGallery w:val="Page Numbers (Bottom of Page)"/>
-        <w:docPartUnique/>
-      </w:docPartObj>
-    </w:sdtPr>
-    <w:sdtContent>
-      <w:p>
-        <w:pPr>
-          <w:pStyle w:val="Footer"/>
-          <w:framePr w:wrap="none" w:vAnchor="text" w:hAnchor="margin" w:xAlign="right" w:y="1"/>
-          <w:rPr>
-            <w:rStyle w:val="PageNumber"/>
-          </w:rPr>
-        </w:pPr>
-        <w:r>
-          <w:rPr>
-            <w:rStyle w:val="PageNumber"/>
-          </w:rPr>
-          <w:fldChar w:fldCharType="begin"/>
-        </w:r>
-        <w:r>
-          <w:rPr>
-            <w:rStyle w:val="PageNumber"/>
-          </w:rPr>
-          <w:instrText xml:space="preserve"> PAGE </w:instrText>
-        </w:r>
-        <w:r>
-          <w:rPr>
-            <w:rStyle w:val="PageNumber"/>
-          </w:rPr>
-          <w:fldChar w:fldCharType="separate"/>
-        </w:r>
-        <w:r>
-          <w:rPr>
-            <w:rStyle w:val="PageNumber"/>
-            <w:noProof/>
-          </w:rPr>
-          <w:t>1</w:t>
-        </w:r>
-        <w:r>
-          <w:rPr>
-            <w:rStyle w:val="PageNumber"/>
-          </w:rPr>
-          <w:fldChar w:fldCharType="end"/>
-        </w:r>
-      </w:p>
-    </w:sdtContent>
-  </w:sdt>
-  <w:p>
-    <w:pPr>
-      <w:pStyle w:val="Footer"/>
-      <w:ind w:right="360"/>
-    </w:pPr>
-  </w:p>
-</w:ftr>
 </file>
 
 <file path=word/footnotes.xml><?xml version="1.0" encoding="utf-8"?>
@@ -565,7 +400,7 @@
   <w:abstractNum w:abstractNumId="0" w15:restartNumberingAfterBreak="0">
     <w:nsid w:val="EA454B4C"/>
     <w:multiLevelType w:val="multilevel"/>
-    <w:tmpl w:val="E7566432"/>
+    <w:tmpl w:val="07CA195C"/>
     <w:lvl w:ilvl="0">
       <w:numFmt w:val="bullet"/>
       <w:lvlText w:val="•"/>
@@ -669,7 +504,7 @@
   <w:abstractNum w:abstractNumId="1" w15:restartNumberingAfterBreak="0">
     <w:nsid w:val="FFFFFF7C"/>
     <w:multiLevelType w:val="singleLevel"/>
-    <w:tmpl w:val="D9F62B70"/>
+    <w:tmpl w:val="4F76B24E"/>
     <w:lvl w:ilvl="0">
       <w:start w:val="1"/>
       <w:numFmt w:val="decimal"/>
@@ -686,7 +521,7 @@
   <w:abstractNum w:abstractNumId="2" w15:restartNumberingAfterBreak="0">
     <w:nsid w:val="FFFFFF7D"/>
     <w:multiLevelType w:val="singleLevel"/>
-    <w:tmpl w:val="D548C1C6"/>
+    <w:tmpl w:val="DD2EE4C8"/>
     <w:lvl w:ilvl="0">
       <w:start w:val="1"/>
       <w:numFmt w:val="decimal"/>
@@ -703,7 +538,7 @@
   <w:abstractNum w:abstractNumId="3" w15:restartNumberingAfterBreak="0">
     <w:nsid w:val="FFFFFF7E"/>
     <w:multiLevelType w:val="singleLevel"/>
-    <w:tmpl w:val="81344696"/>
+    <w:tmpl w:val="769000CC"/>
     <w:lvl w:ilvl="0">
       <w:start w:val="1"/>
       <w:numFmt w:val="decimal"/>
@@ -720,7 +555,7 @@
   <w:abstractNum w:abstractNumId="4" w15:restartNumberingAfterBreak="0">
     <w:nsid w:val="FFFFFF7F"/>
     <w:multiLevelType w:val="singleLevel"/>
-    <w:tmpl w:val="431CE8C6"/>
+    <w:tmpl w:val="D744FBB6"/>
     <w:lvl w:ilvl="0">
       <w:start w:val="1"/>
       <w:numFmt w:val="decimal"/>
@@ -737,7 +572,7 @@
   <w:abstractNum w:abstractNumId="5" w15:restartNumberingAfterBreak="0">
     <w:nsid w:val="FFFFFF80"/>
     <w:multiLevelType w:val="singleLevel"/>
-    <w:tmpl w:val="5136E24C"/>
+    <w:tmpl w:val="3CBA1C0A"/>
     <w:lvl w:ilvl="0">
       <w:start w:val="1"/>
       <w:numFmt w:val="bullet"/>
@@ -757,7 +592,7 @@
   <w:abstractNum w:abstractNumId="6" w15:restartNumberingAfterBreak="0">
     <w:nsid w:val="FFFFFF81"/>
     <w:multiLevelType w:val="singleLevel"/>
-    <w:tmpl w:val="23641FC4"/>
+    <w:tmpl w:val="338830AC"/>
     <w:lvl w:ilvl="0">
       <w:start w:val="1"/>
       <w:numFmt w:val="bullet"/>
@@ -777,7 +612,7 @@
   <w:abstractNum w:abstractNumId="7" w15:restartNumberingAfterBreak="0">
     <w:nsid w:val="FFFFFF82"/>
     <w:multiLevelType w:val="singleLevel"/>
-    <w:tmpl w:val="F7FC2F9A"/>
+    <w:tmpl w:val="957E7C44"/>
     <w:lvl w:ilvl="0">
       <w:start w:val="1"/>
       <w:numFmt w:val="bullet"/>
@@ -797,7 +632,7 @@
   <w:abstractNum w:abstractNumId="8" w15:restartNumberingAfterBreak="0">
     <w:nsid w:val="FFFFFF83"/>
     <w:multiLevelType w:val="singleLevel"/>
-    <w:tmpl w:val="8814D198"/>
+    <w:tmpl w:val="C23AC242"/>
     <w:lvl w:ilvl="0">
       <w:start w:val="1"/>
       <w:numFmt w:val="bullet"/>
@@ -817,7 +652,7 @@
   <w:abstractNum w:abstractNumId="9" w15:restartNumberingAfterBreak="0">
     <w:nsid w:val="FFFFFF88"/>
     <w:multiLevelType w:val="singleLevel"/>
-    <w:tmpl w:val="BA084898"/>
+    <w:tmpl w:val="F81E53E8"/>
     <w:lvl w:ilvl="0">
       <w:start w:val="1"/>
       <w:numFmt w:val="decimal"/>
@@ -834,7 +669,7 @@
   <w:abstractNum w:abstractNumId="10" w15:restartNumberingAfterBreak="0">
     <w:nsid w:val="FFFFFF89"/>
     <w:multiLevelType w:val="singleLevel"/>
-    <w:tmpl w:val="2FCE5980"/>
+    <w:tmpl w:val="DDC0C268"/>
     <w:lvl w:ilvl="0">
       <w:start w:val="1"/>
       <w:numFmt w:val="bullet"/>
@@ -854,7 +689,7 @@
   <w:abstractNum w:abstractNumId="11" w15:restartNumberingAfterBreak="0">
     <w:nsid w:val="170CD2DE"/>
     <w:multiLevelType w:val="multilevel"/>
-    <w:tmpl w:val="285E0226"/>
+    <w:tmpl w:val="DECE2FD8"/>
     <w:lvl w:ilvl="0">
       <w:numFmt w:val="bullet"/>
       <w:lvlText w:val=" "/>
@@ -958,7 +793,7 @@
   <w:abstractNum w:abstractNumId="12" w15:restartNumberingAfterBreak="0">
     <w:nsid w:val="2C1AE401"/>
     <w:multiLevelType w:val="multilevel"/>
-    <w:tmpl w:val="BD20298A"/>
+    <w:tmpl w:val="CFD48760"/>
     <w:lvl w:ilvl="0">
       <w:numFmt w:val="bullet"/>
       <w:lvlText w:val=" "/>
@@ -1458,7 +1293,7 @@
   </w:latentStyles>
   <w:style w:type="paragraph" w:default="1" w:styleId="Normal">
     <w:name w:val="Normal"/>
-    <w:rsid w:val="00722094"/>
+    <w:rsid w:val="00E678E7"/>
     <w:pPr>
       <w:spacing w:line="480" w:lineRule="auto"/>
     </w:pPr>
@@ -1472,7 +1307,7 @@
     <w:next w:val="BodyText"/>
     <w:uiPriority w:val="9"/>
     <w:qFormat/>
-    <w:rsid w:val="007A76E1"/>
+    <w:rsid w:val="00BF668B"/>
     <w:pPr>
       <w:keepNext/>
       <w:keepLines/>
@@ -1483,6 +1318,7 @@
       <w:rFonts w:eastAsiaTheme="majorEastAsia" w:cstheme="majorBidi"/>
       <w:b/>
       <w:bCs/>
+      <w:color w:val="000000" w:themeColor="text1"/>
       <w:sz w:val="32"/>
       <w:szCs w:val="32"/>
     </w:rPr>
@@ -1494,7 +1330,7 @@
     <w:uiPriority w:val="9"/>
     <w:unhideWhenUsed/>
     <w:qFormat/>
-    <w:rsid w:val="007A76E1"/>
+    <w:rsid w:val="00BF668B"/>
     <w:pPr>
       <w:keepNext/>
       <w:keepLines/>
@@ -1505,7 +1341,8 @@
       <w:rFonts w:eastAsiaTheme="majorEastAsia" w:cstheme="majorBidi"/>
       <w:b/>
       <w:bCs/>
-      <w:sz w:val="28"/>
+      <w:color w:val="000000" w:themeColor="text1"/>
+      <w:sz w:val="32"/>
       <w:szCs w:val="32"/>
     </w:rPr>
   </w:style>
@@ -1516,7 +1353,7 @@
     <w:uiPriority w:val="9"/>
     <w:unhideWhenUsed/>
     <w:qFormat/>
-    <w:rsid w:val="007A76E1"/>
+    <w:rsid w:val="00BF668B"/>
     <w:pPr>
       <w:keepNext/>
       <w:keepLines/>
@@ -1527,6 +1364,8 @@
       <w:rFonts w:eastAsiaTheme="majorEastAsia" w:cstheme="majorBidi"/>
       <w:b/>
       <w:bCs/>
+      <w:color w:val="000000" w:themeColor="text1"/>
+      <w:sz w:val="28"/>
       <w:szCs w:val="28"/>
     </w:rPr>
   </w:style>
@@ -1537,6 +1376,7 @@
     <w:uiPriority w:val="9"/>
     <w:unhideWhenUsed/>
     <w:qFormat/>
+    <w:rsid w:val="00BF668B"/>
     <w:pPr>
       <w:keepNext/>
       <w:keepLines/>
@@ -1544,10 +1384,10 @@
       <w:outlineLvl w:val="3"/>
     </w:pPr>
     <w:rPr>
-      <w:rFonts w:asciiTheme="majorHAnsi" w:eastAsiaTheme="majorEastAsia" w:hAnsiTheme="majorHAnsi" w:cstheme="majorBidi"/>
+      <w:rFonts w:eastAsiaTheme="majorEastAsia" w:cstheme="majorBidi"/>
       <w:b/>
       <w:bCs/>
-      <w:color w:val="4F81BD" w:themeColor="accent1"/>
+      <w:color w:val="000000" w:themeColor="text1"/>
     </w:rPr>
   </w:style>
   <w:style w:type="paragraph" w:styleId="Heading5">
@@ -1556,16 +1396,18 @@
     <w:next w:val="BodyText"/>
     <w:uiPriority w:val="9"/>
     <w:unhideWhenUsed/>
-    <w:rsid w:val="00605FB4"/>
+    <w:qFormat/>
+    <w:rsid w:val="009029C6"/>
     <w:pPr>
       <w:keepNext/>
       <w:keepLines/>
       <w:pageBreakBefore/>
-      <w:spacing w:before="200" w:after="0" w:line="240" w:lineRule="auto"/>
+      <w:spacing w:before="200" w:after="0" w:line="20" w:lineRule="exact"/>
       <w:outlineLvl w:val="4"/>
     </w:pPr>
     <w:rPr>
       <w:rFonts w:asciiTheme="majorHAnsi" w:eastAsiaTheme="majorEastAsia" w:hAnsiTheme="majorHAnsi" w:cstheme="majorBidi"/>
+      <w:i/>
       <w:iCs/>
       <w:color w:val="FFFFFF" w:themeColor="background1"/>
       <w:sz w:val="16"/>
@@ -1698,7 +1540,7 @@
     <w:basedOn w:val="Normal"/>
     <w:next w:val="BodyText"/>
     <w:qFormat/>
-    <w:rsid w:val="007A76E1"/>
+    <w:rsid w:val="00A43A5C"/>
     <w:pPr>
       <w:keepNext/>
       <w:keepLines/>
@@ -1730,29 +1572,37 @@
   <w:style w:type="paragraph" w:customStyle="1" w:styleId="Author">
     <w:name w:val="Author"/>
     <w:next w:val="BodyText"/>
-    <w:qFormat/>
+    <w:rsid w:val="009F742D"/>
     <w:pPr>
       <w:keepNext/>
       <w:keepLines/>
+      <w:spacing w:line="480" w:lineRule="auto"/>
       <w:jc w:val="center"/>
     </w:pPr>
+    <w:rPr>
+      <w:rFonts w:ascii="Times New Roman" w:hAnsi="Times New Roman"/>
+    </w:rPr>
   </w:style>
   <w:style w:type="paragraph" w:styleId="Date">
     <w:name w:val="Date"/>
     <w:next w:val="BodyText"/>
-    <w:qFormat/>
+    <w:rsid w:val="009F742D"/>
     <w:pPr>
       <w:keepNext/>
       <w:keepLines/>
+      <w:spacing w:line="480" w:lineRule="auto"/>
       <w:jc w:val="center"/>
     </w:pPr>
+    <w:rPr>
+      <w:rFonts w:ascii="Times New Roman" w:hAnsi="Times New Roman"/>
+    </w:rPr>
   </w:style>
   <w:style w:type="paragraph" w:customStyle="1" w:styleId="Abstract">
     <w:name w:val="Abstract"/>
     <w:basedOn w:val="Normal"/>
     <w:next w:val="BodyText"/>
     <w:qFormat/>
-    <w:rsid w:val="00A95EB4"/>
+    <w:rsid w:val="009F742D"/>
     <w:pPr>
       <w:keepNext/>
       <w:keepLines/>
@@ -2231,48 +2081,18 @@
       <w:shd w:val="clear" w:color="auto" w:fill="F8F8F8"/>
     </w:rPr>
   </w:style>
-  <w:style w:type="character" w:customStyle="1" w:styleId="BodyTextChar">
-    <w:name w:val="Body Text Char"/>
-    <w:basedOn w:val="DefaultParagraphFont"/>
-    <w:link w:val="BodyText"/>
-    <w:rsid w:val="00722094"/>
-  </w:style>
   <w:style w:type="character" w:styleId="LineNumber">
     <w:name w:val="line number"/>
     <w:basedOn w:val="DefaultParagraphFont"/>
     <w:semiHidden/>
     <w:unhideWhenUsed/>
-    <w:rsid w:val="007A76E1"/>
-  </w:style>
-  <w:style w:type="paragraph" w:styleId="Footer">
-    <w:name w:val="footer"/>
-    <w:basedOn w:val="Normal"/>
-    <w:link w:val="FooterChar"/>
-    <w:unhideWhenUsed/>
-    <w:rsid w:val="007A76E1"/>
-    <w:pPr>
-      <w:tabs>
-        <w:tab w:val="center" w:pos="4680"/>
-        <w:tab w:val="right" w:pos="9360"/>
-      </w:tabs>
-      <w:spacing w:after="0" w:line="240" w:lineRule="auto"/>
-    </w:pPr>
-  </w:style>
-  <w:style w:type="character" w:customStyle="1" w:styleId="FooterChar">
-    <w:name w:val="Footer Char"/>
+    <w:rsid w:val="009029C6"/>
+  </w:style>
+  <w:style w:type="character" w:customStyle="1" w:styleId="BodyTextChar">
+    <w:name w:val="Body Text Char"/>
     <w:basedOn w:val="DefaultParagraphFont"/>
-    <w:link w:val="Footer"/>
-    <w:rsid w:val="007A76E1"/>
-    <w:rPr>
-      <w:rFonts w:ascii="Times New Roman" w:hAnsi="Times New Roman"/>
-    </w:rPr>
-  </w:style>
-  <w:style w:type="character" w:styleId="PageNumber">
-    <w:name w:val="page number"/>
-    <w:basedOn w:val="DefaultParagraphFont"/>
-    <w:semiHidden/>
-    <w:unhideWhenUsed/>
-    <w:rsid w:val="007A76E1"/>
+    <w:link w:val="BodyText"/>
+    <w:rsid w:val="009029C6"/>
   </w:style>
 </w:styles>
 </file>

</xml_diff>